<commit_message>
added the changes that have been made to fix the bugs closes #914
</commit_message>
<xml_diff>
--- a/reports/Student #5/05 - Requirements - Student #5 - REV1.docx
+++ b/reports/Student #5/05 - Requirements - Student #5 - REV1.docx
@@ -1096,11 +1096,53 @@
     </w:p>
     <w:p>
       <w:pPr>
-        <w:rPr>
-          <w:rFonts w:asciiTheme="majorHAnsi" w:hAnsiTheme="majorHAnsi" w:cstheme="majorHAnsi"/>
-          <w:lang w:val="es-ES"/>
-        </w:rPr>
-      </w:pPr>
+        <w:pStyle w:val="Comment-Student"/>
+        <w:rPr>
+          <w:lang w:val="es-ES"/>
+        </w:rPr>
+      </w:pPr>
+      <w:r>
+        <w:rPr>
+          <w:lang w:val="es-ES"/>
+        </w:rPr>
+        <w:lastRenderedPageBreak/>
+        <w:t>Error solucionado cambiando la privacidad del tablero</w:t>
+      </w:r>
+      <w:r>
+        <w:rPr>
+          <w:lang w:val="es-ES"/>
+        </w:rPr>
+        <w:t>, accediéndose a este mediante el siguiente enlace:</w:t>
+      </w:r>
+      <w:r>
+        <w:rPr>
+          <w:lang w:val="es-ES"/>
+        </w:rPr>
+        <w:t xml:space="preserve"> </w:t>
+      </w:r>
+      <w:hyperlink r:id="rId6" w:history="1">
+        <w:r>
+          <w:rPr>
+            <w:rStyle w:val="Hipervnculo"/>
+            <w:lang w:val="es-ES"/>
+          </w:rPr>
+          <w:t>https://github.com</w:t>
+        </w:r>
+        <w:r>
+          <w:rPr>
+            <w:rStyle w:val="Hipervnculo"/>
+            <w:lang w:val="es-ES"/>
+          </w:rPr>
+          <w:t>/</w:t>
+        </w:r>
+        <w:r>
+          <w:rPr>
+            <w:rStyle w:val="Hipervnculo"/>
+            <w:lang w:val="es-ES"/>
+          </w:rPr>
+          <w:t>users/FernandoTC18/projects/1/views/1?filterQuery=C2-S05</w:t>
+        </w:r>
+      </w:hyperlink>
     </w:p>
     <w:p>
       <w:pPr>
@@ -1465,7 +1507,7 @@
                     <pic:cNvPicPr/>
                   </pic:nvPicPr>
                   <pic:blipFill>
-                    <a:blip r:embed="rId6"/>
+                    <a:blip r:embed="rId7"/>
                     <a:stretch>
                       <a:fillRect/>
                     </a:stretch>
@@ -1474,6 +1516,68 @@
                     <a:xfrm>
                       <a:off x="0" y="0"/>
                       <a:ext cx="3781953" cy="1524213"/>
+                    </a:xfrm>
+                    <a:prstGeom prst="rect">
+                      <a:avLst/>
+                    </a:prstGeom>
+                  </pic:spPr>
+                </pic:pic>
+              </a:graphicData>
+            </a:graphic>
+          </wp:inline>
+        </w:drawing>
+      </w:r>
+    </w:p>
+    <w:p>
+      <w:pPr>
+        <w:pStyle w:val="Comment-Student"/>
+        <w:rPr>
+          <w:lang w:val="es-ES"/>
+        </w:rPr>
+      </w:pPr>
+      <w:r>
+        <w:rPr>
+          <w:lang w:val="es-ES"/>
+        </w:rPr>
+        <w:t>Se ha solucionado añadiendo mensajes de error personalizados:</w:t>
+      </w:r>
+    </w:p>
+    <w:p>
+      <w:pPr>
+        <w:pStyle w:val="Comment-Student"/>
+        <w:rPr>
+          <w:lang w:val="es-ES"/>
+        </w:rPr>
+      </w:pPr>
+      <w:r>
+        <w:rPr>
+          <w:lang w:val="es-ES"/>
+        </w:rPr>
+        <w:drawing>
+          <wp:inline distT="0" distB="0" distL="0" distR="0" wp14:anchorId="021789ED" wp14:editId="17BC4A6A">
+            <wp:extent cx="5731510" cy="954405"/>
+            <wp:effectExtent l="0" t="0" r="2540" b="0"/>
+            <wp:docPr id="942745179" name="Imagen 1"/>
+            <wp:cNvGraphicFramePr>
+              <a:graphicFrameLocks xmlns:a="http://schemas.openxmlformats.org/drawingml/2006/main" noChangeAspect="1"/>
+            </wp:cNvGraphicFramePr>
+            <a:graphic xmlns:a="http://schemas.openxmlformats.org/drawingml/2006/main">
+              <a:graphicData uri="http://schemas.openxmlformats.org/drawingml/2006/picture">
+                <pic:pic xmlns:pic="http://schemas.openxmlformats.org/drawingml/2006/picture">
+                  <pic:nvPicPr>
+                    <pic:cNvPr id="942745179" name=""/>
+                    <pic:cNvPicPr/>
+                  </pic:nvPicPr>
+                  <pic:blipFill>
+                    <a:blip r:embed="rId8"/>
+                    <a:stretch>
+                      <a:fillRect/>
+                    </a:stretch>
+                  </pic:blipFill>
+                  <pic:spPr>
+                    <a:xfrm>
+                      <a:off x="0" y="0"/>
+                      <a:ext cx="5731510" cy="954405"/>
                     </a:xfrm>
                     <a:prstGeom prst="rect">
                       <a:avLst/>
@@ -1812,6 +1916,7 @@
         <w:rPr>
           <w:rFonts w:cstheme="majorHAnsi"/>
         </w:rPr>
+        <w:lastRenderedPageBreak/>
         <w:t>Functional requirements</w:t>
       </w:r>
     </w:p>
@@ -1842,7 +1947,6 @@
         <w:rPr>
           <w:rFonts w:cstheme="majorHAnsi"/>
         </w:rPr>
-        <w:lastRenderedPageBreak/>
         <w:t>Non-functional requirements</w:t>
       </w:r>
     </w:p>
@@ -2099,7 +2203,7 @@
                     <pic:cNvPicPr/>
                   </pic:nvPicPr>
                   <pic:blipFill>
-                    <a:blip r:embed="rId7"/>
+                    <a:blip r:embed="rId9"/>
                     <a:stretch>
                       <a:fillRect/>
                     </a:stretch>
@@ -2148,7 +2252,7 @@
                     <pic:cNvPicPr/>
                   </pic:nvPicPr>
                   <pic:blipFill>
-                    <a:blip r:embed="rId8"/>
+                    <a:blip r:embed="rId10"/>
                     <a:stretch>
                       <a:fillRect/>
                     </a:stretch>
@@ -2310,6 +2414,7 @@
         <w:rPr>
           <w:lang w:val="es-ES"/>
         </w:rPr>
+        <w:lastRenderedPageBreak/>
         <w:t xml:space="preserve">RC: Una línea vacía no tiene datos, por lo que no aporta nada. En el caso concreto de los ficheros CSV, no se permiten líneas vacías de acuerdo con el RFC que los define [1]. </w:t>
       </w:r>
       <w:r>
@@ -2330,7 +2435,6 @@
         <w:rPr>
           <w:lang w:val="es-ES"/>
         </w:rPr>
-        <w:lastRenderedPageBreak/>
         <w:t>[1] https://datatracker.ietf.org/doc/html/rfc4180</w:t>
       </w:r>
     </w:p>
@@ -2450,6 +2554,68 @@
           <w:lang w:val="es-ES"/>
         </w:rPr>
         <w:t>e a un técnico sin más datos que los de su perfil (de técnico).  Una cuenta por si sola no es ni de técnico, ni de manager… es una cuenta genérica.  Se convierte en una cuenta de técnico cuando se le asocia un role apropiado con la información de perfil que corresponda.  Sus datos de prueba incluyen una cuenta “user-account-03” genérica, sin role de técnico, por lo que al entrar en el sistema con esa cuenta no están disponibles las features propias de los técnicos y no se pueden realizar pruebas con un técnico que no ha registrado ninguna tarea o registro de mantenimiento.</w:t>
+      </w:r>
+    </w:p>
+    <w:p>
+      <w:pPr>
+        <w:pStyle w:val="Comment-Student"/>
+        <w:rPr>
+          <w:lang w:val="es-ES"/>
+        </w:rPr>
+      </w:pPr>
+      <w:r>
+        <w:rPr>
+          <w:lang w:val="es-ES"/>
+        </w:rPr>
+        <w:t>Se ha solucionado añadiendo un nuevo técnico al fichero de populación:</w:t>
+      </w:r>
+    </w:p>
+    <w:p>
+      <w:pPr>
+        <w:pStyle w:val="Comment-Student"/>
+        <w:rPr>
+          <w:lang w:val="es-ES"/>
+        </w:rPr>
+      </w:pPr>
+      <w:r>
+        <w:rPr>
+          <w:lang w:val="es-ES"/>
+        </w:rPr>
+        <w:drawing>
+          <wp:inline distT="0" distB="0" distL="0" distR="0" wp14:anchorId="520047C4" wp14:editId="47F49353">
+            <wp:extent cx="5731510" cy="714375"/>
+            <wp:effectExtent l="0" t="0" r="2540" b="9525"/>
+            <wp:docPr id="978754732" name="Imagen 1"/>
+            <wp:cNvGraphicFramePr>
+              <a:graphicFrameLocks xmlns:a="http://schemas.openxmlformats.org/drawingml/2006/main" noChangeAspect="1"/>
+            </wp:cNvGraphicFramePr>
+            <a:graphic xmlns:a="http://schemas.openxmlformats.org/drawingml/2006/main">
+              <a:graphicData uri="http://schemas.openxmlformats.org/drawingml/2006/picture">
+                <pic:pic xmlns:pic="http://schemas.openxmlformats.org/drawingml/2006/picture">
+                  <pic:nvPicPr>
+                    <pic:cNvPr id="978754732" name=""/>
+                    <pic:cNvPicPr/>
+                  </pic:nvPicPr>
+                  <pic:blipFill>
+                    <a:blip r:embed="rId11"/>
+                    <a:stretch>
+                      <a:fillRect/>
+                    </a:stretch>
+                  </pic:blipFill>
+                  <pic:spPr>
+                    <a:xfrm>
+                      <a:off x="0" y="0"/>
+                      <a:ext cx="5731510" cy="714375"/>
+                    </a:xfrm>
+                    <a:prstGeom prst="rect">
+                      <a:avLst/>
+                    </a:prstGeom>
+                  </pic:spPr>
+                </pic:pic>
+              </a:graphicData>
+            </a:graphic>
+          </wp:inline>
+        </w:drawing>
       </w:r>
     </w:p>
     <w:p>
@@ -2526,10 +2692,38 @@
     </w:p>
     <w:p>
       <w:pPr>
-        <w:rPr>
-          <w:rFonts w:asciiTheme="majorHAnsi" w:hAnsiTheme="majorHAnsi" w:cstheme="majorHAnsi"/>
-        </w:rPr>
-      </w:pPr>
+        <w:pStyle w:val="Comment-Student"/>
+        <w:rPr>
+          <w:lang w:val="es-ES"/>
+        </w:rPr>
+      </w:pPr>
+      <w:r>
+        <w:rPr>
+          <w:lang w:val="es-ES"/>
+        </w:rPr>
+        <w:t>Error solucionado cambiando la privacidad del tablero</w:t>
+      </w:r>
+      <w:r>
+        <w:rPr>
+          <w:lang w:val="es-ES"/>
+        </w:rPr>
+        <w:t>, accediéndose a este mediante el siguiente enlace:</w:t>
+      </w:r>
+      <w:r>
+        <w:rPr>
+          <w:lang w:val="es-ES"/>
+        </w:rPr>
+        <w:t xml:space="preserve"> </w:t>
+      </w:r>
+      <w:hyperlink r:id="rId12" w:history="1">
+        <w:r>
+          <w:rPr>
+            <w:rStyle w:val="Hipervnculo"/>
+            <w:lang w:val="es-ES"/>
+          </w:rPr>
+          <w:t>https://github.com/users/FernandoTC18/projects/1/views/1?filterQuery=C2-S05</w:t>
+        </w:r>
+      </w:hyperlink>
     </w:p>
     <w:p>
       <w:pPr>
@@ -2867,7 +3061,7 @@
                     <pic:cNvPicPr/>
                   </pic:nvPicPr>
                   <pic:blipFill>
-                    <a:blip r:embed="rId9"/>
+                    <a:blip r:embed="rId13"/>
                     <a:stretch>
                       <a:fillRect/>
                     </a:stretch>
@@ -2945,7 +3139,7 @@
                     <pic:cNvPicPr/>
                   </pic:nvPicPr>
                   <pic:blipFill>
-                    <a:blip r:embed="rId10"/>
+                    <a:blip r:embed="rId14"/>
                     <a:stretch>
                       <a:fillRect/>
                     </a:stretch>
@@ -3008,7 +3202,7 @@
                     <pic:cNvPicPr/>
                   </pic:nvPicPr>
                   <pic:blipFill>
-                    <a:blip r:embed="rId11"/>
+                    <a:blip r:embed="rId15"/>
                     <a:stretch>
                       <a:fillRect/>
                     </a:stretch>
@@ -3072,7 +3266,7 @@
                     <pic:cNvPicPr/>
                   </pic:nvPicPr>
                   <pic:blipFill>
-                    <a:blip r:embed="rId12"/>
+                    <a:blip r:embed="rId16"/>
                     <a:stretch>
                       <a:fillRect/>
                     </a:stretch>
@@ -3135,7 +3329,7 @@
                     <pic:cNvPicPr/>
                   </pic:nvPicPr>
                   <pic:blipFill>
-                    <a:blip r:embed="rId13"/>
+                    <a:blip r:embed="rId17"/>
                     <a:stretch>
                       <a:fillRect/>
                     </a:stretch>
@@ -3198,7 +3392,7 @@
                     <pic:cNvPicPr/>
                   </pic:nvPicPr>
                   <pic:blipFill>
-                    <a:blip r:embed="rId14"/>
+                    <a:blip r:embed="rId18"/>
                     <a:stretch>
                       <a:fillRect/>
                     </a:stretch>
@@ -3261,7 +3455,7 @@
                     <pic:cNvPicPr/>
                   </pic:nvPicPr>
                   <pic:blipFill>
-                    <a:blip r:embed="rId15"/>
+                    <a:blip r:embed="rId19"/>
                     <a:stretch>
                       <a:fillRect/>
                     </a:stretch>
@@ -3713,6 +3907,193 @@
         </w:rPr>
         <w:lastRenderedPageBreak/>
         <w:t xml:space="preserve">El atributo “nextinspection” debe estar en el futuro, por lo que debe ser cualquier fecha entre el momento actual (MomentHelper.getCurrentMoment()) y el máximo configurado (en @ValidMoment si es algo puntual o en application.properties si es un límite general). </w:t>
+      </w:r>
+    </w:p>
+    <w:p>
+      <w:pPr>
+        <w:pStyle w:val="Comment-Student"/>
+        <w:rPr>
+          <w:lang w:val="es-ES"/>
+        </w:rPr>
+      </w:pPr>
+      <w:r>
+        <w:rPr>
+          <w:lang w:val="es-ES"/>
+        </w:rPr>
+        <w:t>Se ha solucionado modificando las validaciones a la hora de la creación de los maintenance records:</w:t>
+      </w:r>
+    </w:p>
+    <w:p>
+      <w:pPr>
+        <w:pStyle w:val="Comment-Student"/>
+        <w:rPr>
+          <w:lang w:val="es-ES"/>
+        </w:rPr>
+      </w:pPr>
+      <w:r>
+        <w:rPr>
+          <w:lang w:val="es-ES"/>
+        </w:rPr>
+        <w:drawing>
+          <wp:inline distT="0" distB="0" distL="0" distR="0" wp14:anchorId="4B2518D5" wp14:editId="5AAEB3F0">
+            <wp:extent cx="5731510" cy="1780540"/>
+            <wp:effectExtent l="0" t="0" r="2540" b="0"/>
+            <wp:docPr id="1422033581" name="Imagen 1"/>
+            <wp:cNvGraphicFramePr>
+              <a:graphicFrameLocks xmlns:a="http://schemas.openxmlformats.org/drawingml/2006/main" noChangeAspect="1"/>
+            </wp:cNvGraphicFramePr>
+            <a:graphic xmlns:a="http://schemas.openxmlformats.org/drawingml/2006/main">
+              <a:graphicData uri="http://schemas.openxmlformats.org/drawingml/2006/picture">
+                <pic:pic xmlns:pic="http://schemas.openxmlformats.org/drawingml/2006/picture">
+                  <pic:nvPicPr>
+                    <pic:cNvPr id="1422033581" name=""/>
+                    <pic:cNvPicPr/>
+                  </pic:nvPicPr>
+                  <pic:blipFill>
+                    <a:blip r:embed="rId20"/>
+                    <a:stretch>
+                      <a:fillRect/>
+                    </a:stretch>
+                  </pic:blipFill>
+                  <pic:spPr>
+                    <a:xfrm>
+                      <a:off x="0" y="0"/>
+                      <a:ext cx="5731510" cy="1780540"/>
+                    </a:xfrm>
+                    <a:prstGeom prst="rect">
+                      <a:avLst/>
+                    </a:prstGeom>
+                  </pic:spPr>
+                </pic:pic>
+              </a:graphicData>
+            </a:graphic>
+          </wp:inline>
+        </w:drawing>
+      </w:r>
+    </w:p>
+    <w:p>
+      <w:pPr>
+        <w:pStyle w:val="Comment-Student"/>
+        <w:rPr>
+          <w:lang w:val="es-ES"/>
+        </w:rPr>
+      </w:pPr>
+      <w:r>
+        <w:rPr>
+          <w:lang w:val="es-ES"/>
+        </w:rPr>
+        <w:t>Se han modificado los archivos de internacionalización para que el usuario no vea nada relacionado con los involves:</w:t>
+      </w:r>
+    </w:p>
+    <w:p>
+      <w:pPr>
+        <w:pStyle w:val="Comment-Student"/>
+        <w:rPr>
+          <w:lang w:val="es-ES"/>
+        </w:rPr>
+      </w:pPr>
+      <w:r>
+        <w:rPr>
+          <w:lang w:val="es-ES"/>
+        </w:rPr>
+        <w:drawing>
+          <wp:inline distT="0" distB="0" distL="0" distR="0" wp14:anchorId="754C19F7" wp14:editId="54D4E863">
+            <wp:extent cx="5731510" cy="2018665"/>
+            <wp:effectExtent l="0" t="0" r="2540" b="635"/>
+            <wp:docPr id="1365906359" name="Imagen 1"/>
+            <wp:cNvGraphicFramePr>
+              <a:graphicFrameLocks xmlns:a="http://schemas.openxmlformats.org/drawingml/2006/main" noChangeAspect="1"/>
+            </wp:cNvGraphicFramePr>
+            <a:graphic xmlns:a="http://schemas.openxmlformats.org/drawingml/2006/main">
+              <a:graphicData uri="http://schemas.openxmlformats.org/drawingml/2006/picture">
+                <pic:pic xmlns:pic="http://schemas.openxmlformats.org/drawingml/2006/picture">
+                  <pic:nvPicPr>
+                    <pic:cNvPr id="1365906359" name=""/>
+                    <pic:cNvPicPr/>
+                  </pic:nvPicPr>
+                  <pic:blipFill>
+                    <a:blip r:embed="rId21"/>
+                    <a:stretch>
+                      <a:fillRect/>
+                    </a:stretch>
+                  </pic:blipFill>
+                  <pic:spPr>
+                    <a:xfrm>
+                      <a:off x="0" y="0"/>
+                      <a:ext cx="5731510" cy="2018665"/>
+                    </a:xfrm>
+                    <a:prstGeom prst="rect">
+                      <a:avLst/>
+                    </a:prstGeom>
+                  </pic:spPr>
+                </pic:pic>
+              </a:graphicData>
+            </a:graphic>
+          </wp:inline>
+        </w:drawing>
+      </w:r>
+    </w:p>
+    <w:p>
+      <w:pPr>
+        <w:pStyle w:val="Comment-Student"/>
+        <w:rPr>
+          <w:lang w:val="es-ES"/>
+        </w:rPr>
+      </w:pPr>
+      <w:r>
+        <w:rPr>
+          <w:lang w:val="es-ES"/>
+        </w:rPr>
+        <w:t>Se ha modificado el servicio de creación de un involves para que ahora permita la creación de estos con cualquier tarea publicada, no solo para las del técnico con la sesión iniciada:</w:t>
+      </w:r>
+    </w:p>
+    <w:p>
+      <w:pPr>
+        <w:pStyle w:val="Comment-Student"/>
+        <w:rPr>
+          <w:lang w:val="es-ES"/>
+        </w:rPr>
+      </w:pPr>
+      <w:r>
+        <w:rPr>
+          <w:lang w:val="es-ES"/>
+        </w:rPr>
+        <w:lastRenderedPageBreak/>
+        <w:drawing>
+          <wp:inline distT="0" distB="0" distL="0" distR="0" wp14:anchorId="572A85F8" wp14:editId="15627228">
+            <wp:extent cx="5372850" cy="2619741"/>
+            <wp:effectExtent l="0" t="0" r="0" b="9525"/>
+            <wp:docPr id="1107981781" name="Imagen 1"/>
+            <wp:cNvGraphicFramePr>
+              <a:graphicFrameLocks xmlns:a="http://schemas.openxmlformats.org/drawingml/2006/main" noChangeAspect="1"/>
+            </wp:cNvGraphicFramePr>
+            <a:graphic xmlns:a="http://schemas.openxmlformats.org/drawingml/2006/main">
+              <a:graphicData uri="http://schemas.openxmlformats.org/drawingml/2006/picture">
+                <pic:pic xmlns:pic="http://schemas.openxmlformats.org/drawingml/2006/picture">
+                  <pic:nvPicPr>
+                    <pic:cNvPr id="1107981781" name=""/>
+                    <pic:cNvPicPr/>
+                  </pic:nvPicPr>
+                  <pic:blipFill>
+                    <a:blip r:embed="rId22"/>
+                    <a:stretch>
+                      <a:fillRect/>
+                    </a:stretch>
+                  </pic:blipFill>
+                  <pic:spPr>
+                    <a:xfrm>
+                      <a:off x="0" y="0"/>
+                      <a:ext cx="5372850" cy="2619741"/>
+                    </a:xfrm>
+                    <a:prstGeom prst="rect">
+                      <a:avLst/>
+                    </a:prstGeom>
+                  </pic:spPr>
+                </pic:pic>
+              </a:graphicData>
+            </a:graphic>
+          </wp:inline>
+        </w:drawing>
       </w:r>
     </w:p>
     <w:p>
@@ -3889,7 +4270,7 @@
                     <pic:cNvPicPr/>
                   </pic:nvPicPr>
                   <pic:blipFill>
-                    <a:blip r:embed="rId16"/>
+                    <a:blip r:embed="rId23"/>
                     <a:stretch>
                       <a:fillRect/>
                     </a:stretch>
@@ -3931,7 +4312,7 @@
           <w:lang w:val="es-ES"/>
         </w:rPr>
       </w:pPr>
-      <w:hyperlink r:id="rId17" w:history="1">
+      <w:hyperlink r:id="rId24" w:history="1">
         <w:r>
           <w:rPr>
             <w:rStyle w:val="Hipervnculo"/>
@@ -3967,6 +4348,7 @@
           <w:noProof/>
           <w:lang w:val="es-ES"/>
         </w:rPr>
+        <w:lastRenderedPageBreak/>
         <w:drawing>
           <wp:inline distT="0" distB="0" distL="0" distR="0" wp14:anchorId="5F658C21" wp14:editId="55BDB756">
             <wp:extent cx="5731510" cy="1288415"/>
@@ -3983,7 +4365,7 @@
                     <pic:cNvPicPr/>
                   </pic:nvPicPr>
                   <pic:blipFill>
-                    <a:blip r:embed="rId18"/>
+                    <a:blip r:embed="rId25"/>
                     <a:stretch>
                       <a:fillRect/>
                     </a:stretch>
@@ -4041,7 +4423,6 @@
           <w:noProof/>
           <w:lang w:val="es-ES"/>
         </w:rPr>
-        <w:lastRenderedPageBreak/>
         <w:drawing>
           <wp:inline distT="0" distB="0" distL="0" distR="0" wp14:anchorId="6A2F46EA" wp14:editId="32C075B2">
             <wp:extent cx="5731510" cy="2020570"/>
@@ -4058,7 +4439,7 @@
                     <pic:cNvPicPr/>
                   </pic:nvPicPr>
                   <pic:blipFill>
-                    <a:blip r:embed="rId19"/>
+                    <a:blip r:embed="rId26"/>
                     <a:stretch>
                       <a:fillRect/>
                     </a:stretch>
@@ -4106,7 +4487,7 @@
           <w:lang w:val="es-ES"/>
         </w:rPr>
       </w:pPr>
-      <w:hyperlink r:id="rId20" w:history="1">
+      <w:hyperlink r:id="rId27" w:history="1">
         <w:r>
           <w:rPr>
             <w:rStyle w:val="Hipervnculo"/>
@@ -4158,7 +4539,7 @@
                     <pic:cNvPicPr/>
                   </pic:nvPicPr>
                   <pic:blipFill>
-                    <a:blip r:embed="rId21"/>
+                    <a:blip r:embed="rId28"/>
                     <a:stretch>
                       <a:fillRect/>
                     </a:stretch>
@@ -4201,6 +4582,131 @@
     </w:p>
     <w:p>
       <w:pPr>
+        <w:pStyle w:val="Comment-Student"/>
+        <w:rPr>
+          <w:lang w:val="es-ES"/>
+        </w:rPr>
+      </w:pPr>
+      <w:r>
+        <w:rPr>
+          <w:lang w:val="es-ES"/>
+        </w:rPr>
+        <w:t>Se ha solucionado modificando la autorización del servicio de actualización:</w:t>
+      </w:r>
+    </w:p>
+    <w:p>
+      <w:pPr>
+        <w:pStyle w:val="Comment-Student"/>
+        <w:rPr>
+          <w:lang w:val="es-ES"/>
+        </w:rPr>
+      </w:pPr>
+      <w:r>
+        <w:rPr>
+          <w:lang w:val="es-ES"/>
+        </w:rPr>
+        <w:lastRenderedPageBreak/>
+        <w:drawing>
+          <wp:inline distT="0" distB="0" distL="0" distR="0" wp14:anchorId="55711A73" wp14:editId="1058AE46">
+            <wp:extent cx="5731510" cy="2868930"/>
+            <wp:effectExtent l="0" t="0" r="2540" b="7620"/>
+            <wp:docPr id="745828587" name="Imagen 1"/>
+            <wp:cNvGraphicFramePr>
+              <a:graphicFrameLocks xmlns:a="http://schemas.openxmlformats.org/drawingml/2006/main" noChangeAspect="1"/>
+            </wp:cNvGraphicFramePr>
+            <a:graphic xmlns:a="http://schemas.openxmlformats.org/drawingml/2006/main">
+              <a:graphicData uri="http://schemas.openxmlformats.org/drawingml/2006/picture">
+                <pic:pic xmlns:pic="http://schemas.openxmlformats.org/drawingml/2006/picture">
+                  <pic:nvPicPr>
+                    <pic:cNvPr id="745828587" name=""/>
+                    <pic:cNvPicPr/>
+                  </pic:nvPicPr>
+                  <pic:blipFill>
+                    <a:blip r:embed="rId29"/>
+                    <a:stretch>
+                      <a:fillRect/>
+                    </a:stretch>
+                  </pic:blipFill>
+                  <pic:spPr>
+                    <a:xfrm>
+                      <a:off x="0" y="0"/>
+                      <a:ext cx="5731510" cy="2868930"/>
+                    </a:xfrm>
+                    <a:prstGeom prst="rect">
+                      <a:avLst/>
+                    </a:prstGeom>
+                  </pic:spPr>
+                </pic:pic>
+              </a:graphicData>
+            </a:graphic>
+          </wp:inline>
+        </w:drawing>
+      </w:r>
+    </w:p>
+    <w:p>
+      <w:pPr>
+        <w:pStyle w:val="Comment-Student"/>
+        <w:rPr>
+          <w:lang w:val="es-ES"/>
+        </w:rPr>
+      </w:pPr>
+      <w:r>
+        <w:rPr>
+          <w:lang w:val="es-ES"/>
+        </w:rPr>
+        <w:t>Se han modificado los servicios show para que ahora permitan ver los detalles de cualquier tarea publicada, no solo las del técnico que haya iniciado la sesión:</w:t>
+      </w:r>
+    </w:p>
+    <w:p>
+      <w:pPr>
+        <w:pStyle w:val="Comment-Student"/>
+        <w:rPr>
+          <w:lang w:val="es-ES"/>
+        </w:rPr>
+      </w:pPr>
+      <w:r>
+        <w:rPr>
+          <w:lang w:val="es-ES"/>
+        </w:rPr>
+        <w:drawing>
+          <wp:inline distT="0" distB="0" distL="0" distR="0" wp14:anchorId="56D77CEF" wp14:editId="23E0C188">
+            <wp:extent cx="4925112" cy="2829320"/>
+            <wp:effectExtent l="0" t="0" r="0" b="9525"/>
+            <wp:docPr id="200486116" name="Imagen 1"/>
+            <wp:cNvGraphicFramePr>
+              <a:graphicFrameLocks xmlns:a="http://schemas.openxmlformats.org/drawingml/2006/main" noChangeAspect="1"/>
+            </wp:cNvGraphicFramePr>
+            <a:graphic xmlns:a="http://schemas.openxmlformats.org/drawingml/2006/main">
+              <a:graphicData uri="http://schemas.openxmlformats.org/drawingml/2006/picture">
+                <pic:pic xmlns:pic="http://schemas.openxmlformats.org/drawingml/2006/picture">
+                  <pic:nvPicPr>
+                    <pic:cNvPr id="200486116" name=""/>
+                    <pic:cNvPicPr/>
+                  </pic:nvPicPr>
+                  <pic:blipFill>
+                    <a:blip r:embed="rId30"/>
+                    <a:stretch>
+                      <a:fillRect/>
+                    </a:stretch>
+                  </pic:blipFill>
+                  <pic:spPr>
+                    <a:xfrm>
+                      <a:off x="0" y="0"/>
+                      <a:ext cx="4925112" cy="2829320"/>
+                    </a:xfrm>
+                    <a:prstGeom prst="rect">
+                      <a:avLst/>
+                    </a:prstGeom>
+                  </pic:spPr>
+                </pic:pic>
+              </a:graphicData>
+            </a:graphic>
+          </wp:inline>
+        </w:drawing>
+      </w:r>
+    </w:p>
+    <w:p>
+      <w:pPr>
         <w:pStyle w:val="Ttulo2"/>
         <w:rPr>
           <w:rFonts w:cstheme="majorHAnsi"/>
@@ -4267,6 +4773,7 @@
         <w:rPr>
           <w:rFonts w:cstheme="majorHAnsi"/>
         </w:rPr>
+        <w:lastRenderedPageBreak/>
         <w:t>Managerial requirements</w:t>
       </w:r>
     </w:p>
@@ -4336,6 +4843,41 @@
     </w:p>
     <w:p>
       <w:pPr>
+        <w:pStyle w:val="Comment-Student"/>
+        <w:rPr>
+          <w:lang w:val="es-ES"/>
+        </w:rPr>
+      </w:pPr>
+      <w:r>
+        <w:rPr>
+          <w:lang w:val="es-ES"/>
+        </w:rPr>
+        <w:t>Error solucionado cambiando la privacidad del tablero</w:t>
+      </w:r>
+      <w:r>
+        <w:rPr>
+          <w:lang w:val="es-ES"/>
+        </w:rPr>
+        <w:t>, accediéndose a este mediante el siguiente enlace:</w:t>
+      </w:r>
+      <w:r>
+        <w:rPr>
+          <w:lang w:val="es-ES"/>
+        </w:rPr>
+        <w:t xml:space="preserve"> </w:t>
+      </w:r>
+      <w:hyperlink r:id="rId31" w:history="1">
+        <w:r>
+          <w:rPr>
+            <w:rStyle w:val="Hipervnculo"/>
+            <w:lang w:val="es-ES"/>
+          </w:rPr>
+          <w:t>https://github.com/users/FernandoTC18/projects/1/views/1?filterQuery=C2-S05</w:t>
+        </w:r>
+      </w:hyperlink>
+    </w:p>
+    <w:p>
+      <w:pPr>
         <w:pStyle w:val="Ttulo1"/>
         <w:tabs>
           <w:tab w:val="left" w:pos="284"/>
@@ -4461,7 +5003,7 @@
                     <pic:cNvPicPr/>
                   </pic:nvPicPr>
                   <pic:blipFill>
-                    <a:blip r:embed="rId22"/>
+                    <a:blip r:embed="rId32"/>
                     <a:stretch>
                       <a:fillRect/>
                     </a:stretch>
@@ -4542,7 +5084,7 @@
                     <pic:cNvPicPr/>
                   </pic:nvPicPr>
                   <pic:blipFill>
-                    <a:blip r:embed="rId23"/>
+                    <a:blip r:embed="rId33"/>
                     <a:stretch>
                       <a:fillRect/>
                     </a:stretch>
@@ -4593,7 +5135,7 @@
                     <pic:cNvPicPr/>
                   </pic:nvPicPr>
                   <pic:blipFill>
-                    <a:blip r:embed="rId24"/>
+                    <a:blip r:embed="rId34"/>
                     <a:stretch>
                       <a:fillRect/>
                     </a:stretch>
@@ -4616,6 +5158,130 @@
     </w:p>
     <w:p>
       <w:pPr>
+        <w:pStyle w:val="Comment-Student"/>
+        <w:rPr>
+          <w:lang w:val="es-ES"/>
+        </w:rPr>
+      </w:pPr>
+      <w:r>
+        <w:rPr>
+          <w:lang w:val="es-ES"/>
+        </w:rPr>
+        <w:t>Se han modificado consultas con el fin de evitar filtrados implementados en Java:</w:t>
+      </w:r>
+    </w:p>
+    <w:p>
+      <w:pPr>
+        <w:pStyle w:val="Comment-Student"/>
+        <w:rPr>
+          <w:lang w:val="es-ES"/>
+        </w:rPr>
+      </w:pPr>
+      <w:r>
+        <w:rPr>
+          <w:lang w:val="es-ES"/>
+        </w:rPr>
+        <w:drawing>
+          <wp:inline distT="0" distB="0" distL="0" distR="0" wp14:anchorId="644B4D7A" wp14:editId="37E83BAE">
+            <wp:extent cx="3924848" cy="485843"/>
+            <wp:effectExtent l="0" t="0" r="0" b="9525"/>
+            <wp:docPr id="2058627736" name="Imagen 1"/>
+            <wp:cNvGraphicFramePr>
+              <a:graphicFrameLocks xmlns:a="http://schemas.openxmlformats.org/drawingml/2006/main" noChangeAspect="1"/>
+            </wp:cNvGraphicFramePr>
+            <a:graphic xmlns:a="http://schemas.openxmlformats.org/drawingml/2006/main">
+              <a:graphicData uri="http://schemas.openxmlformats.org/drawingml/2006/picture">
+                <pic:pic xmlns:pic="http://schemas.openxmlformats.org/drawingml/2006/picture">
+                  <pic:nvPicPr>
+                    <pic:cNvPr id="2058627736" name=""/>
+                    <pic:cNvPicPr/>
+                  </pic:nvPicPr>
+                  <pic:blipFill>
+                    <a:blip r:embed="rId35"/>
+                    <a:stretch>
+                      <a:fillRect/>
+                    </a:stretch>
+                  </pic:blipFill>
+                  <pic:spPr>
+                    <a:xfrm>
+                      <a:off x="0" y="0"/>
+                      <a:ext cx="3924848" cy="485843"/>
+                    </a:xfrm>
+                    <a:prstGeom prst="rect">
+                      <a:avLst/>
+                    </a:prstGeom>
+                  </pic:spPr>
+                </pic:pic>
+              </a:graphicData>
+            </a:graphic>
+          </wp:inline>
+        </w:drawing>
+      </w:r>
+    </w:p>
+    <w:p>
+      <w:pPr>
+        <w:pStyle w:val="Comment-Student"/>
+        <w:rPr>
+          <w:lang w:val="es-ES"/>
+        </w:rPr>
+      </w:pPr>
+      <w:r>
+        <w:rPr>
+          <w:lang w:val="es-ES"/>
+        </w:rPr>
+        <w:t>Se han modificado los índices, eliminando el de “technician_id” y añadiendo uno para “draftMode”:</w:t>
+      </w:r>
+    </w:p>
+    <w:p>
+      <w:pPr>
+        <w:pStyle w:val="Comment-Student"/>
+        <w:rPr>
+          <w:lang w:val="es-ES"/>
+        </w:rPr>
+      </w:pPr>
+      <w:r>
+        <w:rPr>
+          <w:lang w:val="es-ES"/>
+        </w:rPr>
+        <w:drawing>
+          <wp:inline distT="0" distB="0" distL="0" distR="0" wp14:anchorId="072350FB" wp14:editId="70E6545E">
+            <wp:extent cx="3134162" cy="666843"/>
+            <wp:effectExtent l="0" t="0" r="9525" b="0"/>
+            <wp:docPr id="1046289714" name="Imagen 1"/>
+            <wp:cNvGraphicFramePr>
+              <a:graphicFrameLocks xmlns:a="http://schemas.openxmlformats.org/drawingml/2006/main" noChangeAspect="1"/>
+            </wp:cNvGraphicFramePr>
+            <a:graphic xmlns:a="http://schemas.openxmlformats.org/drawingml/2006/main">
+              <a:graphicData uri="http://schemas.openxmlformats.org/drawingml/2006/picture">
+                <pic:pic xmlns:pic="http://schemas.openxmlformats.org/drawingml/2006/picture">
+                  <pic:nvPicPr>
+                    <pic:cNvPr id="1046289714" name=""/>
+                    <pic:cNvPicPr/>
+                  </pic:nvPicPr>
+                  <pic:blipFill>
+                    <a:blip r:embed="rId36"/>
+                    <a:stretch>
+                      <a:fillRect/>
+                    </a:stretch>
+                  </pic:blipFill>
+                  <pic:spPr>
+                    <a:xfrm>
+                      <a:off x="0" y="0"/>
+                      <a:ext cx="3134162" cy="666843"/>
+                    </a:xfrm>
+                    <a:prstGeom prst="rect">
+                      <a:avLst/>
+                    </a:prstGeom>
+                  </pic:spPr>
+                </pic:pic>
+              </a:graphicData>
+            </a:graphic>
+          </wp:inline>
+        </w:drawing>
+      </w:r>
+    </w:p>
+    <w:p>
+      <w:pPr>
         <w:pStyle w:val="Ttulo2"/>
         <w:rPr>
           <w:rFonts w:cstheme="majorHAnsi"/>
@@ -4625,6 +5291,7 @@
         <w:rPr>
           <w:rFonts w:cstheme="majorHAnsi"/>
         </w:rPr>
+        <w:lastRenderedPageBreak/>
         <w:t>Functional requirements</w:t>
       </w:r>
     </w:p>
@@ -4786,7 +5453,7 @@
                     <pic:cNvPicPr/>
                   </pic:nvPicPr>
                   <pic:blipFill>
-                    <a:blip r:embed="rId25"/>
+                    <a:blip r:embed="rId37"/>
                     <a:stretch>
                       <a:fillRect/>
                     </a:stretch>
@@ -4805,6 +5472,20 @@
             </a:graphic>
           </wp:inline>
         </w:drawing>
+      </w:r>
+    </w:p>
+    <w:p>
+      <w:pPr>
+        <w:pStyle w:val="Comment-Student"/>
+        <w:rPr>
+          <w:lang w:val="es-ES"/>
+        </w:rPr>
+      </w:pPr>
+      <w:r>
+        <w:rPr>
+          <w:lang w:val="es-ES"/>
+        </w:rPr>
+        <w:t>Se han probado de nuevo las funcionalidades con el objetivo de hacer un conjunto de pruebas lo más completo posible adaptados a los cambios realizados.</w:t>
       </w:r>
     </w:p>
     <w:p>
@@ -4871,6 +5552,42 @@
       <w:r>
         <w:t>Mismo problema de antes.</w:t>
       </w:r>
+    </w:p>
+    <w:p>
+      <w:pPr>
+        <w:pStyle w:val="Comment-Student"/>
+        <w:rPr>
+          <w:lang w:val="es-ES"/>
+        </w:rPr>
+      </w:pPr>
+      <w:r>
+        <w:rPr>
+          <w:lang w:val="es-ES"/>
+        </w:rPr>
+        <w:lastRenderedPageBreak/>
+        <w:t>Error solucionado cambiando la privacidad del tablero</w:t>
+      </w:r>
+      <w:r>
+        <w:rPr>
+          <w:lang w:val="es-ES"/>
+        </w:rPr>
+        <w:t>, accediéndose a este mediante el siguiente enlace:</w:t>
+      </w:r>
+      <w:r>
+        <w:rPr>
+          <w:lang w:val="es-ES"/>
+        </w:rPr>
+        <w:t xml:space="preserve"> </w:t>
+      </w:r>
+      <w:hyperlink r:id="rId38" w:history="1">
+        <w:r>
+          <w:rPr>
+            <w:rStyle w:val="Hipervnculo"/>
+            <w:lang w:val="es-ES"/>
+          </w:rPr>
+          <w:t>https://github.com/users/FernandoTC18/projects/1/views/1?filterQuery=C2-S05</w:t>
+        </w:r>
+      </w:hyperlink>
     </w:p>
     <w:p>
       <w:pPr>
@@ -4971,7 +5688,7 @@
                     <pic:cNvPicPr/>
                   </pic:nvPicPr>
                   <pic:blipFill>
-                    <a:blip r:embed="rId26"/>
+                    <a:blip r:embed="rId39"/>
                     <a:stretch>
                       <a:fillRect/>
                     </a:stretch>
@@ -5018,7 +5735,6 @@
           <w:noProof/>
           <w:lang w:val="es-ES"/>
         </w:rPr>
-        <w:lastRenderedPageBreak/>
         <w:drawing>
           <wp:inline distT="0" distB="0" distL="0" distR="0" wp14:anchorId="3D0EF54A" wp14:editId="208EFFF2">
             <wp:extent cx="5611008" cy="1400370"/>
@@ -5035,7 +5751,7 @@
                     <pic:cNvPicPr/>
                   </pic:nvPicPr>
                   <pic:blipFill>
-                    <a:blip r:embed="rId27"/>
+                    <a:blip r:embed="rId40"/>
                     <a:stretch>
                       <a:fillRect/>
                     </a:stretch>
@@ -5078,11 +5794,116 @@
     </w:p>
     <w:p>
       <w:pPr>
-        <w:pStyle w:val="Comment-Grader"/>
-        <w:rPr>
-          <w:lang w:val="es-ES"/>
-        </w:rPr>
-      </w:pPr>
+        <w:pStyle w:val="Comment-Student"/>
+      </w:pPr>
+      <w:r>
+        <w:t>Se ha suprimido la afirmación del informe con el fin de evitar la impresión de que el sistema está libre de fallos.</w:t>
+      </w:r>
+    </w:p>
+    <w:p>
+      <w:pPr>
+        <w:pStyle w:val="Comment-Student"/>
+      </w:pPr>
+      <w:r>
+        <w:t>Se han incluido los resultados de los análisis en el informe:</w:t>
+      </w:r>
+    </w:p>
+    <w:p>
+      <w:pPr>
+        <w:pStyle w:val="Comment-Student"/>
+        <w:rPr>
+          <w:lang w:val="es-ES"/>
+        </w:rPr>
+      </w:pPr>
+      <w:r>
+        <w:rPr>
+          <w:lang w:val="es-ES"/>
+        </w:rPr>
+        <w:lastRenderedPageBreak/>
+        <w:drawing>
+          <wp:inline distT="0" distB="0" distL="0" distR="0" wp14:anchorId="16729226" wp14:editId="65956A02">
+            <wp:extent cx="5731510" cy="2505710"/>
+            <wp:effectExtent l="0" t="0" r="2540" b="8890"/>
+            <wp:docPr id="1446723214" name="Imagen 1"/>
+            <wp:cNvGraphicFramePr>
+              <a:graphicFrameLocks xmlns:a="http://schemas.openxmlformats.org/drawingml/2006/main" noChangeAspect="1"/>
+            </wp:cNvGraphicFramePr>
+            <a:graphic xmlns:a="http://schemas.openxmlformats.org/drawingml/2006/main">
+              <a:graphicData uri="http://schemas.openxmlformats.org/drawingml/2006/picture">
+                <pic:pic xmlns:pic="http://schemas.openxmlformats.org/drawingml/2006/picture">
+                  <pic:nvPicPr>
+                    <pic:cNvPr id="1446723214" name=""/>
+                    <pic:cNvPicPr/>
+                  </pic:nvPicPr>
+                  <pic:blipFill>
+                    <a:blip r:embed="rId41"/>
+                    <a:stretch>
+                      <a:fillRect/>
+                    </a:stretch>
+                  </pic:blipFill>
+                  <pic:spPr>
+                    <a:xfrm>
+                      <a:off x="0" y="0"/>
+                      <a:ext cx="5731510" cy="2505710"/>
+                    </a:xfrm>
+                    <a:prstGeom prst="rect">
+                      <a:avLst/>
+                    </a:prstGeom>
+                  </pic:spPr>
+                </pic:pic>
+              </a:graphicData>
+            </a:graphic>
+          </wp:inline>
+        </w:drawing>
+      </w:r>
+    </w:p>
+    <w:p>
+      <w:pPr>
+        <w:pStyle w:val="Comment-Student"/>
+        <w:rPr>
+          <w:lang w:val="es-ES"/>
+        </w:rPr>
+      </w:pPr>
+      <w:r>
+        <w:rPr>
+          <w:lang w:val="es-ES"/>
+        </w:rPr>
+        <w:drawing>
+          <wp:inline distT="0" distB="0" distL="0" distR="0" wp14:anchorId="0ACB56AB" wp14:editId="24A97253">
+            <wp:extent cx="5731510" cy="1495425"/>
+            <wp:effectExtent l="0" t="0" r="2540" b="9525"/>
+            <wp:docPr id="1590625278" name="Imagen 1"/>
+            <wp:cNvGraphicFramePr>
+              <a:graphicFrameLocks xmlns:a="http://schemas.openxmlformats.org/drawingml/2006/main" noChangeAspect="1"/>
+            </wp:cNvGraphicFramePr>
+            <a:graphic xmlns:a="http://schemas.openxmlformats.org/drawingml/2006/main">
+              <a:graphicData uri="http://schemas.openxmlformats.org/drawingml/2006/picture">
+                <pic:pic xmlns:pic="http://schemas.openxmlformats.org/drawingml/2006/picture">
+                  <pic:nvPicPr>
+                    <pic:cNvPr id="1590625278" name=""/>
+                    <pic:cNvPicPr/>
+                  </pic:nvPicPr>
+                  <pic:blipFill>
+                    <a:blip r:embed="rId42"/>
+                    <a:stretch>
+                      <a:fillRect/>
+                    </a:stretch>
+                  </pic:blipFill>
+                  <pic:spPr>
+                    <a:xfrm>
+                      <a:off x="0" y="0"/>
+                      <a:ext cx="5731510" cy="1495425"/>
+                    </a:xfrm>
+                    <a:prstGeom prst="rect">
+                      <a:avLst/>
+                    </a:prstGeom>
+                  </pic:spPr>
+                </pic:pic>
+              </a:graphicData>
+            </a:graphic>
+          </wp:inline>
+        </w:drawing>
+      </w:r>
     </w:p>
     <w:p>
       <w:pPr>
@@ -9900,7 +10721,6 @@
   <w:style w:type="character" w:default="1" w:styleId="Fuentedeprrafopredeter">
     <w:name w:val="Default Paragraph Font"/>
     <w:uiPriority w:val="1"/>
-    <w:semiHidden/>
     <w:unhideWhenUsed/>
   </w:style>
   <w:style w:type="table" w:default="1" w:styleId="Tablanormal">
@@ -10263,6 +11083,18 @@
     <w:rPr>
       <w:color w:val="605E5C"/>
       <w:shd w:val="clear" w:color="auto" w:fill="E1DFDD"/>
+    </w:rPr>
+  </w:style>
+  <w:style w:type="character" w:styleId="Hipervnculovisitado">
+    <w:name w:val="FollowedHyperlink"/>
+    <w:basedOn w:val="Fuentedeprrafopredeter"/>
+    <w:uiPriority w:val="99"/>
+    <w:semiHidden/>
+    <w:unhideWhenUsed/>
+    <w:rsid w:val="00695D96"/>
+    <w:rPr>
+      <w:color w:val="954F72" w:themeColor="followedHyperlink"/>
+      <w:u w:val="single"/>
     </w:rPr>
   </w:style>
 </w:styles>
@@ -11574,6 +12406,7 @@
     <w:rsid w:val="007307A4"/>
     <w:rsid w:val="00754D23"/>
     <w:rsid w:val="007C55A8"/>
+    <w:rsid w:val="007F028A"/>
     <w:rsid w:val="00836298"/>
     <w:rsid w:val="00891CFB"/>
     <w:rsid w:val="0089643B"/>
@@ -11596,6 +12429,7 @@
     <w:rsid w:val="00C456B8"/>
     <w:rsid w:val="00C63AB0"/>
     <w:rsid w:val="00C9321A"/>
+    <w:rsid w:val="00C93CFB"/>
     <w:rsid w:val="00CB72EA"/>
     <w:rsid w:val="00DD75B9"/>
     <w:rsid w:val="00E03677"/>

</xml_diff>